<commit_message>
Update WordDoc with examples
</commit_message>
<xml_diff>
--- a/LPZ_infographic_kleur_voorbeelden.docx
+++ b/LPZ_infographic_kleur_voorbeelden.docx
@@ -4,6 +4,9 @@
   <w:body>
     <w:p>
       <w:r>
+        <w:rPr>
+          <w:noProof/>
+        </w:rPr>
         <w:drawing>
           <wp:inline distT="0" distB="0" distL="0" distR="0" wp14:anchorId="34AFC400" wp14:editId="5D1AFB2D">
             <wp:extent cx="8229600" cy="5826760"/>
@@ -43,6 +46,9 @@
     </w:p>
     <w:p>
       <w:r>
+        <w:rPr>
+          <w:noProof/>
+        </w:rPr>
         <w:lastRenderedPageBreak/>
         <w:drawing>
           <wp:inline distT="0" distB="0" distL="0" distR="0" wp14:anchorId="2F9F6893" wp14:editId="6B479D75">
@@ -83,6 +89,9 @@
     </w:p>
     <w:p>
       <w:r>
+        <w:rPr>
+          <w:noProof/>
+        </w:rPr>
         <w:lastRenderedPageBreak/>
         <w:drawing>
           <wp:inline distT="0" distB="0" distL="0" distR="0" wp14:anchorId="24702F91" wp14:editId="7EDD8D36">
@@ -123,6 +132,10 @@
     </w:p>
     <w:p>
       <w:r>
+        <w:rPr>
+          <w:noProof/>
+        </w:rPr>
+        <w:lastRenderedPageBreak/>
         <w:drawing>
           <wp:inline distT="0" distB="0" distL="0" distR="0" wp14:anchorId="00E1D914" wp14:editId="26FA639D">
             <wp:extent cx="8229600" cy="5853430"/>
@@ -162,6 +175,9 @@
     </w:p>
     <w:p>
       <w:r>
+        <w:rPr>
+          <w:noProof/>
+        </w:rPr>
         <w:drawing>
           <wp:inline distT="0" distB="0" distL="0" distR="0" wp14:anchorId="0E3E8428" wp14:editId="3137F301">
             <wp:extent cx="8229600" cy="5844540"/>
@@ -201,6 +217,9 @@
     </w:p>
     <w:p>
       <w:r>
+        <w:rPr>
+          <w:noProof/>
+        </w:rPr>
         <w:drawing>
           <wp:inline distT="0" distB="0" distL="0" distR="0" wp14:anchorId="139635E3" wp14:editId="24F634E9">
             <wp:extent cx="8229600" cy="5838190"/>
@@ -240,6 +259,9 @@
     </w:p>
     <w:p>
       <w:r>
+        <w:rPr>
+          <w:noProof/>
+        </w:rPr>
         <w:drawing>
           <wp:inline distT="0" distB="0" distL="0" distR="0" wp14:anchorId="5AD61CCE" wp14:editId="14E268D3">
             <wp:extent cx="8229600" cy="5827395"/>
@@ -279,6 +301,9 @@
     </w:p>
     <w:p>
       <w:r>
+        <w:rPr>
+          <w:noProof/>
+        </w:rPr>
         <w:drawing>
           <wp:inline distT="0" distB="0" distL="0" distR="0" wp14:anchorId="35915226" wp14:editId="7CEBC778">
             <wp:extent cx="8229600" cy="5848350"/>
@@ -304,6 +329,45 @@
                     <a:xfrm>
                       <a:off x="0" y="0"/>
                       <a:ext cx="8229600" cy="5848350"/>
+                    </a:xfrm>
+                    <a:prstGeom prst="rect">
+                      <a:avLst/>
+                    </a:prstGeom>
+                  </pic:spPr>
+                </pic:pic>
+              </a:graphicData>
+            </a:graphic>
+          </wp:inline>
+        </w:drawing>
+      </w:r>
+    </w:p>
+    <w:p>
+      <w:r>
+        <w:drawing>
+          <wp:inline distT="0" distB="0" distL="0" distR="0" wp14:anchorId="0F98868E" wp14:editId="6893F081">
+            <wp:extent cx="8229600" cy="5835015"/>
+            <wp:effectExtent l="0" t="0" r="0" b="0"/>
+            <wp:docPr id="9" name="Picture 9"/>
+            <wp:cNvGraphicFramePr>
+              <a:graphicFrameLocks xmlns:a="http://schemas.openxmlformats.org/drawingml/2006/main" noChangeAspect="1"/>
+            </wp:cNvGraphicFramePr>
+            <a:graphic xmlns:a="http://schemas.openxmlformats.org/drawingml/2006/main">
+              <a:graphicData uri="http://schemas.openxmlformats.org/drawingml/2006/picture">
+                <pic:pic xmlns:pic="http://schemas.openxmlformats.org/drawingml/2006/picture">
+                  <pic:nvPicPr>
+                    <pic:cNvPr id="1" name=""/>
+                    <pic:cNvPicPr/>
+                  </pic:nvPicPr>
+                  <pic:blipFill>
+                    <a:blip r:embed="rId12"/>
+                    <a:stretch>
+                      <a:fillRect/>
+                    </a:stretch>
+                  </pic:blipFill>
+                  <pic:spPr>
+                    <a:xfrm>
+                      <a:off x="0" y="0"/>
+                      <a:ext cx="8229600" cy="5835015"/>
                     </a:xfrm>
                     <a:prstGeom prst="rect">
                       <a:avLst/>

</xml_diff>

<commit_message>
Dit is nog steeds niet lelijk v2
</commit_message>
<xml_diff>
--- a/LPZ_infographic_kleur_voorbeelden.docx
+++ b/LPZ_infographic_kleur_voorbeelden.docx
@@ -178,6 +178,7 @@
         <w:rPr>
           <w:noProof/>
         </w:rPr>
+        <w:lastRenderedPageBreak/>
         <w:drawing>
           <wp:inline distT="0" distB="0" distL="0" distR="0" wp14:anchorId="0E3E8428" wp14:editId="3137F301">
             <wp:extent cx="8229600" cy="5844540"/>
@@ -220,6 +221,7 @@
         <w:rPr>
           <w:noProof/>
         </w:rPr>
+        <w:lastRenderedPageBreak/>
         <w:drawing>
           <wp:inline distT="0" distB="0" distL="0" distR="0" wp14:anchorId="139635E3" wp14:editId="24F634E9">
             <wp:extent cx="8229600" cy="5838190"/>
@@ -262,6 +264,7 @@
         <w:rPr>
           <w:noProof/>
         </w:rPr>
+        <w:lastRenderedPageBreak/>
         <w:drawing>
           <wp:inline distT="0" distB="0" distL="0" distR="0" wp14:anchorId="5AD61CCE" wp14:editId="14E268D3">
             <wp:extent cx="8229600" cy="5827395"/>
@@ -304,6 +307,7 @@
         <w:rPr>
           <w:noProof/>
         </w:rPr>
+        <w:lastRenderedPageBreak/>
         <w:drawing>
           <wp:inline distT="0" distB="0" distL="0" distR="0" wp14:anchorId="35915226" wp14:editId="7CEBC778">
             <wp:extent cx="8229600" cy="5848350"/>
@@ -343,6 +347,10 @@
     </w:p>
     <w:p>
       <w:r>
+        <w:rPr>
+          <w:noProof/>
+        </w:rPr>
+        <w:lastRenderedPageBreak/>
         <w:drawing>
           <wp:inline distT="0" distB="0" distL="0" distR="0" wp14:anchorId="0F98868E" wp14:editId="6893F081">
             <wp:extent cx="8229600" cy="5835015"/>
@@ -368,6 +376,86 @@
                     <a:xfrm>
                       <a:off x="0" y="0"/>
                       <a:ext cx="8229600" cy="5835015"/>
+                    </a:xfrm>
+                    <a:prstGeom prst="rect">
+                      <a:avLst/>
+                    </a:prstGeom>
+                  </pic:spPr>
+                </pic:pic>
+              </a:graphicData>
+            </a:graphic>
+          </wp:inline>
+        </w:drawing>
+      </w:r>
+    </w:p>
+    <w:p>
+      <w:r>
+        <w:lastRenderedPageBreak/>
+        <w:drawing>
+          <wp:inline distT="0" distB="0" distL="0" distR="0" wp14:anchorId="600C0DD4" wp14:editId="02E82CFC">
+            <wp:extent cx="8229600" cy="5808980"/>
+            <wp:effectExtent l="0" t="0" r="0" b="1270"/>
+            <wp:docPr id="10" name="Picture 10"/>
+            <wp:cNvGraphicFramePr>
+              <a:graphicFrameLocks xmlns:a="http://schemas.openxmlformats.org/drawingml/2006/main" noChangeAspect="1"/>
+            </wp:cNvGraphicFramePr>
+            <a:graphic xmlns:a="http://schemas.openxmlformats.org/drawingml/2006/main">
+              <a:graphicData uri="http://schemas.openxmlformats.org/drawingml/2006/picture">
+                <pic:pic xmlns:pic="http://schemas.openxmlformats.org/drawingml/2006/picture">
+                  <pic:nvPicPr>
+                    <pic:cNvPr id="1" name=""/>
+                    <pic:cNvPicPr/>
+                  </pic:nvPicPr>
+                  <pic:blipFill>
+                    <a:blip r:embed="rId13"/>
+                    <a:stretch>
+                      <a:fillRect/>
+                    </a:stretch>
+                  </pic:blipFill>
+                  <pic:spPr>
+                    <a:xfrm>
+                      <a:off x="0" y="0"/>
+                      <a:ext cx="8229600" cy="5808980"/>
+                    </a:xfrm>
+                    <a:prstGeom prst="rect">
+                      <a:avLst/>
+                    </a:prstGeom>
+                  </pic:spPr>
+                </pic:pic>
+              </a:graphicData>
+            </a:graphic>
+          </wp:inline>
+        </w:drawing>
+      </w:r>
+    </w:p>
+    <w:p>
+      <w:r>
+        <w:lastRenderedPageBreak/>
+        <w:drawing>
+          <wp:inline distT="0" distB="0" distL="0" distR="0" wp14:anchorId="0DF35FA7" wp14:editId="4A370E19">
+            <wp:extent cx="8229600" cy="5802630"/>
+            <wp:effectExtent l="0" t="0" r="0" b="7620"/>
+            <wp:docPr id="11" name="Picture 11"/>
+            <wp:cNvGraphicFramePr>
+              <a:graphicFrameLocks xmlns:a="http://schemas.openxmlformats.org/drawingml/2006/main" noChangeAspect="1"/>
+            </wp:cNvGraphicFramePr>
+            <a:graphic xmlns:a="http://schemas.openxmlformats.org/drawingml/2006/main">
+              <a:graphicData uri="http://schemas.openxmlformats.org/drawingml/2006/picture">
+                <pic:pic xmlns:pic="http://schemas.openxmlformats.org/drawingml/2006/picture">
+                  <pic:nvPicPr>
+                    <pic:cNvPr id="1" name=""/>
+                    <pic:cNvPicPr/>
+                  </pic:nvPicPr>
+                  <pic:blipFill>
+                    <a:blip r:embed="rId14"/>
+                    <a:stretch>
+                      <a:fillRect/>
+                    </a:stretch>
+                  </pic:blipFill>
+                  <pic:spPr>
+                    <a:xfrm>
+                      <a:off x="0" y="0"/>
+                      <a:ext cx="8229600" cy="5802630"/>
                     </a:xfrm>
                     <a:prstGeom prst="rect">
                       <a:avLst/>

</xml_diff>